<commit_message>
Dev test file for lsb 02
</commit_message>
<xml_diff>
--- a/lab02/Лабораторна робота №2 Ткачик Вікторія КБ-221.docx
+++ b/lab02/Лабораторна робота №2 Ткачик Вікторія КБ-221.docx
@@ -96,87 +96,66 @@
           <w:szCs w:val="28"/>
           <w:lang w:val="ru-RU"/>
         </w:rPr>
-        <w:t>в</w:t>
-      </w:r>
-      <w:r>
-        <w:rPr>
-          <w:rFonts w:ascii="Times New Roman" w:hAnsi="Times New Roman" w:cs="Times New Roman"/>
-          <w:sz w:val="28"/>
-          <w:szCs w:val="28"/>
-          <w:lang w:val="ru-RU"/>
-        </w:rPr>
-        <w:t>икористовуючи теоретичне підґрунтя про об’єктно орієнтоване програмування виконати дії що будуть вказано в завданні до лабораторної роботи</w:t>
-      </w:r>
-    </w:p>
-    <w:p>
-      <w:pPr>
-        <w:spacing w:after="0" w:line="360" w:lineRule="auto"/>
-        <w:ind w:firstLine="720"/>
-        <w:jc w:val="both"/>
-        <w:rPr>
-          <w:rFonts w:ascii="Times New Roman" w:hAnsi="Times New Roman" w:cs="Times New Roman"/>
-          <w:sz w:val="28"/>
-          <w:szCs w:val="28"/>
-          <w:lang w:val="ru-RU"/>
-        </w:rPr>
-      </w:pPr>
-    </w:p>
-    <w:p>
-      <w:pPr>
-        <w:spacing w:after="0" w:line="360" w:lineRule="auto"/>
-        <w:ind w:firstLine="720"/>
-        <w:jc w:val="both"/>
-        <w:rPr>
-          <w:rFonts w:ascii="Times New Roman" w:hAnsi="Times New Roman" w:cs="Times New Roman"/>
-          <w:b/>
-          <w:sz w:val="28"/>
-          <w:szCs w:val="28"/>
-          <w:lang w:val="ru-RU"/>
-        </w:rPr>
-      </w:pPr>
-      <w:proofErr w:type="spellStart"/>
-      <w:r>
-        <w:rPr>
-          <w:rFonts w:ascii="Times New Roman" w:hAnsi="Times New Roman" w:cs="Times New Roman"/>
-          <w:b/>
-          <w:sz w:val="28"/>
-          <w:szCs w:val="28"/>
-          <w:lang w:val="ru-RU"/>
-        </w:rPr>
-        <w:t>Завдання</w:t>
-      </w:r>
-      <w:proofErr w:type="spellEnd"/>
-      <w:r>
-        <w:rPr>
-          <w:rFonts w:ascii="Times New Roman" w:hAnsi="Times New Roman" w:cs="Times New Roman"/>
-          <w:b/>
-          <w:sz w:val="28"/>
-          <w:szCs w:val="28"/>
-          <w:lang w:val="ru-RU"/>
-        </w:rPr>
-        <w:t xml:space="preserve"> 1</w:t>
-      </w:r>
-    </w:p>
-    <w:p>
-      <w:pPr>
-        <w:spacing w:after="0" w:line="360" w:lineRule="auto"/>
-        <w:ind w:firstLine="720"/>
-        <w:jc w:val="both"/>
-        <w:rPr>
-          <w:rFonts w:ascii="Times New Roman" w:hAnsi="Times New Roman" w:cs="Times New Roman"/>
-          <w:b/>
-          <w:sz w:val="28"/>
-          <w:szCs w:val="28"/>
-          <w:lang w:val="ru-RU"/>
-        </w:rPr>
-      </w:pPr>
-      <w:r>
-        <w:rPr>
-          <w:rFonts w:ascii="Times New Roman" w:hAnsi="Times New Roman" w:cs="Times New Roman"/>
-          <w:b/>
-          <w:sz w:val="28"/>
-          <w:szCs w:val="28"/>
-          <w:lang w:val="ru-RU"/>
+        <w:t>використовуючи теоретичне підґрунтя про об’єктно орієнтоване програмування виконати дії що будуть вказано в завданні до лабораторної роботи</w:t>
+      </w:r>
+    </w:p>
+    <w:p>
+      <w:pPr>
+        <w:spacing w:after="0" w:line="360" w:lineRule="auto"/>
+        <w:ind w:firstLine="720"/>
+        <w:jc w:val="both"/>
+        <w:rPr>
+          <w:rFonts w:ascii="Times New Roman" w:hAnsi="Times New Roman" w:cs="Times New Roman"/>
+          <w:sz w:val="28"/>
+          <w:szCs w:val="28"/>
+          <w:lang w:val="ru-RU"/>
+        </w:rPr>
+      </w:pPr>
+    </w:p>
+    <w:p>
+      <w:pPr>
+        <w:spacing w:after="0" w:line="360" w:lineRule="auto"/>
+        <w:ind w:firstLine="720"/>
+        <w:jc w:val="both"/>
+        <w:rPr>
+          <w:rFonts w:ascii="Times New Roman" w:hAnsi="Times New Roman" w:cs="Times New Roman"/>
+          <w:b/>
+          <w:sz w:val="28"/>
+          <w:szCs w:val="28"/>
+          <w:lang w:val="ru-RU"/>
+        </w:rPr>
+      </w:pPr>
+      <w:r>
+        <w:rPr>
+          <w:rFonts w:ascii="Times New Roman" w:hAnsi="Times New Roman" w:cs="Times New Roman"/>
+          <w:b/>
+          <w:sz w:val="28"/>
+          <w:szCs w:val="28"/>
+          <w:lang w:val="ru-RU"/>
+        </w:rPr>
+        <w:t>Завдання 1</w:t>
+      </w:r>
+    </w:p>
+    <w:p>
+      <w:pPr>
+        <w:spacing w:after="0" w:line="360" w:lineRule="auto"/>
+        <w:ind w:firstLine="720"/>
+        <w:jc w:val="both"/>
+        <w:rPr>
+          <w:rFonts w:ascii="Times New Roman" w:hAnsi="Times New Roman" w:cs="Times New Roman"/>
+          <w:b/>
+          <w:sz w:val="28"/>
+          <w:szCs w:val="28"/>
+          <w:lang w:val="ru-RU"/>
+        </w:rPr>
+      </w:pPr>
+      <w:r>
+        <w:rPr>
+          <w:rFonts w:ascii="Times New Roman" w:hAnsi="Times New Roman" w:cs="Times New Roman"/>
+          <w:b/>
+          <w:noProof/>
+          <w:sz w:val="28"/>
+          <w:szCs w:val="28"/>
         </w:rPr>
         <w:drawing>
           <wp:inline distT="0" distB="0" distL="0" distR="0" wp14:anchorId="72827E80" wp14:editId="7C9AC0FB">
@@ -232,9 +211,9 @@
         <w:rPr>
           <w:rFonts w:ascii="Times New Roman" w:hAnsi="Times New Roman" w:cs="Times New Roman"/>
           <w:b/>
-          <w:sz w:val="28"/>
-          <w:szCs w:val="28"/>
-          <w:lang w:val="ru-RU"/>
+          <w:noProof/>
+          <w:sz w:val="28"/>
+          <w:szCs w:val="28"/>
         </w:rPr>
         <w:lastRenderedPageBreak/>
         <w:drawing>
@@ -311,9 +290,9 @@
       <w:r>
         <w:rPr>
           <w:rFonts w:ascii="Times New Roman" w:hAnsi="Times New Roman" w:cs="Times New Roman"/>
-          <w:sz w:val="28"/>
-          <w:szCs w:val="28"/>
-          <w:lang w:val="ru-RU"/>
+          <w:noProof/>
+          <w:sz w:val="28"/>
+          <w:szCs w:val="28"/>
         </w:rPr>
         <w:drawing>
           <wp:inline distT="0" distB="0" distL="0" distR="0" wp14:anchorId="2496866D" wp14:editId="1B93089C">
@@ -365,49 +344,37 @@
           <w:lang w:val="ru-RU"/>
         </w:rPr>
       </w:pPr>
-      <w:proofErr w:type="spellStart"/>
-      <w:r>
-        <w:rPr>
-          <w:rFonts w:ascii="Times New Roman" w:hAnsi="Times New Roman" w:cs="Times New Roman"/>
-          <w:b/>
-          <w:sz w:val="28"/>
-          <w:szCs w:val="28"/>
-          <w:lang w:val="ru-RU"/>
-        </w:rPr>
-        <w:t>Завдання</w:t>
-      </w:r>
-      <w:proofErr w:type="spellEnd"/>
-      <w:r>
-        <w:rPr>
-          <w:rFonts w:ascii="Times New Roman" w:hAnsi="Times New Roman" w:cs="Times New Roman"/>
-          <w:b/>
-          <w:sz w:val="28"/>
-          <w:szCs w:val="28"/>
-          <w:lang w:val="ru-RU"/>
-        </w:rPr>
-        <w:t xml:space="preserve"> 2</w:t>
-      </w:r>
-    </w:p>
-    <w:p>
-      <w:pPr>
-        <w:spacing w:after="0" w:line="360" w:lineRule="auto"/>
-        <w:ind w:firstLine="720"/>
-        <w:jc w:val="both"/>
-        <w:rPr>
-          <w:rFonts w:ascii="Times New Roman" w:hAnsi="Times New Roman" w:cs="Times New Roman"/>
-          <w:b/>
-          <w:sz w:val="28"/>
-          <w:szCs w:val="28"/>
-          <w:lang w:val="ru-RU"/>
-        </w:rPr>
-      </w:pPr>
-      <w:r>
-        <w:rPr>
-          <w:rFonts w:ascii="Times New Roman" w:hAnsi="Times New Roman" w:cs="Times New Roman"/>
-          <w:b/>
-          <w:sz w:val="28"/>
-          <w:szCs w:val="28"/>
-          <w:lang w:val="ru-RU"/>
+      <w:r>
+        <w:rPr>
+          <w:rFonts w:ascii="Times New Roman" w:hAnsi="Times New Roman" w:cs="Times New Roman"/>
+          <w:b/>
+          <w:sz w:val="28"/>
+          <w:szCs w:val="28"/>
+          <w:lang w:val="ru-RU"/>
+        </w:rPr>
+        <w:t>Завдання 2</w:t>
+      </w:r>
+    </w:p>
+    <w:p>
+      <w:pPr>
+        <w:spacing w:after="0" w:line="360" w:lineRule="auto"/>
+        <w:ind w:firstLine="720"/>
+        <w:jc w:val="both"/>
+        <w:rPr>
+          <w:rFonts w:ascii="Times New Roman" w:hAnsi="Times New Roman" w:cs="Times New Roman"/>
+          <w:b/>
+          <w:sz w:val="28"/>
+          <w:szCs w:val="28"/>
+          <w:lang w:val="ru-RU"/>
+        </w:rPr>
+      </w:pPr>
+      <w:r>
+        <w:rPr>
+          <w:rFonts w:ascii="Times New Roman" w:hAnsi="Times New Roman" w:cs="Times New Roman"/>
+          <w:b/>
+          <w:noProof/>
+          <w:sz w:val="28"/>
+          <w:szCs w:val="28"/>
         </w:rPr>
         <w:lastRenderedPageBreak/>
         <w:drawing>
@@ -464,9 +431,9 @@
         <w:rPr>
           <w:rFonts w:ascii="Times New Roman" w:hAnsi="Times New Roman" w:cs="Times New Roman"/>
           <w:b/>
-          <w:sz w:val="28"/>
-          <w:szCs w:val="28"/>
-          <w:lang w:val="ru-RU"/>
+          <w:noProof/>
+          <w:sz w:val="28"/>
+          <w:szCs w:val="28"/>
         </w:rPr>
         <w:lastRenderedPageBreak/>
         <w:drawing>
@@ -523,9 +490,9 @@
         <w:rPr>
           <w:rFonts w:ascii="Times New Roman" w:hAnsi="Times New Roman" w:cs="Times New Roman"/>
           <w:b/>
-          <w:sz w:val="28"/>
-          <w:szCs w:val="28"/>
-          <w:lang w:val="ru-RU"/>
+          <w:noProof/>
+          <w:sz w:val="28"/>
+          <w:szCs w:val="28"/>
         </w:rPr>
         <w:lastRenderedPageBreak/>
         <w:drawing>
@@ -602,9 +569,9 @@
       <w:r>
         <w:rPr>
           <w:rFonts w:ascii="Times New Roman" w:hAnsi="Times New Roman" w:cs="Times New Roman"/>
-          <w:sz w:val="28"/>
-          <w:szCs w:val="28"/>
-          <w:lang w:val="ru-RU"/>
+          <w:noProof/>
+          <w:sz w:val="28"/>
+          <w:szCs w:val="28"/>
         </w:rPr>
         <w:drawing>
           <wp:inline distT="0" distB="0" distL="0" distR="0" wp14:anchorId="764D178F" wp14:editId="6C820483">
@@ -656,49 +623,37 @@
           <w:lang w:val="ru-RU"/>
         </w:rPr>
       </w:pPr>
-      <w:proofErr w:type="spellStart"/>
-      <w:r>
-        <w:rPr>
-          <w:rFonts w:ascii="Times New Roman" w:hAnsi="Times New Roman" w:cs="Times New Roman"/>
-          <w:b/>
-          <w:sz w:val="28"/>
-          <w:szCs w:val="28"/>
-          <w:lang w:val="ru-RU"/>
-        </w:rPr>
-        <w:t>Завдання</w:t>
-      </w:r>
-      <w:proofErr w:type="spellEnd"/>
-      <w:r>
-        <w:rPr>
-          <w:rFonts w:ascii="Times New Roman" w:hAnsi="Times New Roman" w:cs="Times New Roman"/>
-          <w:b/>
-          <w:sz w:val="28"/>
-          <w:szCs w:val="28"/>
-          <w:lang w:val="ru-RU"/>
-        </w:rPr>
-        <w:t xml:space="preserve"> 3</w:t>
-      </w:r>
-    </w:p>
-    <w:p>
-      <w:pPr>
-        <w:spacing w:after="0" w:line="360" w:lineRule="auto"/>
-        <w:ind w:firstLine="720"/>
-        <w:jc w:val="both"/>
-        <w:rPr>
-          <w:rFonts w:ascii="Times New Roman" w:hAnsi="Times New Roman" w:cs="Times New Roman"/>
-          <w:b/>
-          <w:sz w:val="28"/>
-          <w:szCs w:val="28"/>
-          <w:lang w:val="ru-RU"/>
-        </w:rPr>
-      </w:pPr>
-      <w:r>
-        <w:rPr>
-          <w:rFonts w:ascii="Times New Roman" w:hAnsi="Times New Roman" w:cs="Times New Roman"/>
-          <w:b/>
-          <w:sz w:val="28"/>
-          <w:szCs w:val="28"/>
-          <w:lang w:val="ru-RU"/>
+      <w:r>
+        <w:rPr>
+          <w:rFonts w:ascii="Times New Roman" w:hAnsi="Times New Roman" w:cs="Times New Roman"/>
+          <w:b/>
+          <w:sz w:val="28"/>
+          <w:szCs w:val="28"/>
+          <w:lang w:val="ru-RU"/>
+        </w:rPr>
+        <w:t>Завдання 3</w:t>
+      </w:r>
+    </w:p>
+    <w:p>
+      <w:pPr>
+        <w:spacing w:after="0" w:line="360" w:lineRule="auto"/>
+        <w:ind w:firstLine="720"/>
+        <w:jc w:val="both"/>
+        <w:rPr>
+          <w:rFonts w:ascii="Times New Roman" w:hAnsi="Times New Roman" w:cs="Times New Roman"/>
+          <w:b/>
+          <w:sz w:val="28"/>
+          <w:szCs w:val="28"/>
+          <w:lang w:val="ru-RU"/>
+        </w:rPr>
+      </w:pPr>
+      <w:r>
+        <w:rPr>
+          <w:rFonts w:ascii="Times New Roman" w:hAnsi="Times New Roman" w:cs="Times New Roman"/>
+          <w:b/>
+          <w:noProof/>
+          <w:sz w:val="28"/>
+          <w:szCs w:val="28"/>
         </w:rPr>
         <w:lastRenderedPageBreak/>
         <w:drawing>
@@ -755,9 +710,9 @@
         <w:rPr>
           <w:rFonts w:ascii="Times New Roman" w:hAnsi="Times New Roman" w:cs="Times New Roman"/>
           <w:b/>
-          <w:sz w:val="28"/>
-          <w:szCs w:val="28"/>
-          <w:lang w:val="ru-RU"/>
+          <w:noProof/>
+          <w:sz w:val="28"/>
+          <w:szCs w:val="28"/>
         </w:rPr>
         <w:lastRenderedPageBreak/>
         <w:drawing>
@@ -827,27 +782,25 @@
         </w:rPr>
         <w:t>:</w:t>
       </w:r>
-      <w:bookmarkStart w:id="0" w:name="_GoBack"/>
-      <w:bookmarkEnd w:id="0"/>
-    </w:p>
-    <w:p>
-      <w:pPr>
-        <w:spacing w:after="0" w:line="360" w:lineRule="auto"/>
-        <w:ind w:firstLine="720"/>
-        <w:jc w:val="both"/>
-        <w:rPr>
-          <w:rFonts w:ascii="Times New Roman" w:hAnsi="Times New Roman" w:cs="Times New Roman"/>
-          <w:sz w:val="28"/>
-          <w:szCs w:val="28"/>
-          <w:lang w:val="ru-RU"/>
-        </w:rPr>
-      </w:pPr>
-      <w:r>
-        <w:rPr>
-          <w:rFonts w:ascii="Times New Roman" w:hAnsi="Times New Roman" w:cs="Times New Roman"/>
-          <w:sz w:val="28"/>
-          <w:szCs w:val="28"/>
-          <w:lang w:val="ru-RU"/>
+    </w:p>
+    <w:p>
+      <w:pPr>
+        <w:spacing w:after="0" w:line="360" w:lineRule="auto"/>
+        <w:ind w:firstLine="720"/>
+        <w:jc w:val="both"/>
+        <w:rPr>
+          <w:rFonts w:ascii="Times New Roman" w:hAnsi="Times New Roman" w:cs="Times New Roman"/>
+          <w:sz w:val="28"/>
+          <w:szCs w:val="28"/>
+          <w:lang w:val="ru-RU"/>
+        </w:rPr>
+      </w:pPr>
+      <w:r>
+        <w:rPr>
+          <w:rFonts w:ascii="Times New Roman" w:hAnsi="Times New Roman" w:cs="Times New Roman"/>
+          <w:noProof/>
+          <w:sz w:val="28"/>
+          <w:szCs w:val="28"/>
         </w:rPr>
         <w:drawing>
           <wp:inline distT="0" distB="0" distL="0" distR="0" wp14:anchorId="417F7F7B" wp14:editId="6631A633">
@@ -896,27 +849,47 @@
           <w:b/>
           <w:sz w:val="28"/>
           <w:szCs w:val="28"/>
+          <w:lang w:val="ru-RU"/>
+        </w:rPr>
+      </w:pPr>
+      <w:r>
+        <w:rPr>
+          <w:rFonts w:ascii="Times New Roman" w:hAnsi="Times New Roman" w:cs="Times New Roman"/>
+          <w:b/>
+          <w:sz w:val="28"/>
+          <w:szCs w:val="28"/>
+          <w:lang w:val="ru-RU"/>
+        </w:rPr>
+        <w:t xml:space="preserve">Посилання на </w:t>
+      </w:r>
+      <w:r>
+        <w:rPr>
+          <w:rFonts w:ascii="Times New Roman" w:hAnsi="Times New Roman" w:cs="Times New Roman"/>
+          <w:b/>
+          <w:sz w:val="28"/>
+          <w:szCs w:val="28"/>
+        </w:rPr>
+        <w:t>git</w:t>
+      </w:r>
+      <w:r>
+        <w:rPr>
+          <w:rFonts w:ascii="Times New Roman" w:hAnsi="Times New Roman" w:cs="Times New Roman"/>
+          <w:b/>
+          <w:sz w:val="28"/>
+          <w:szCs w:val="28"/>
+          <w:lang w:val="ru-RU"/>
+        </w:rPr>
+        <w:t xml:space="preserve"> </w:t>
+      </w:r>
+      <w:r>
+        <w:rPr>
+          <w:rFonts w:ascii="Times New Roman" w:hAnsi="Times New Roman" w:cs="Times New Roman"/>
+          <w:b/>
+          <w:sz w:val="28"/>
+          <w:szCs w:val="28"/>
           <w:lang w:val="uk-UA"/>
         </w:rPr>
-      </w:pPr>
-      <w:r>
-        <w:rPr>
-          <w:rFonts w:ascii="Times New Roman" w:hAnsi="Times New Roman" w:cs="Times New Roman"/>
-          <w:b/>
-          <w:sz w:val="28"/>
-          <w:szCs w:val="28"/>
-          <w:lang w:val="ru-RU"/>
-        </w:rPr>
-        <w:t xml:space="preserve">Посилання на </w:t>
-      </w:r>
-      <w:r>
-        <w:rPr>
-          <w:rFonts w:ascii="Times New Roman" w:hAnsi="Times New Roman" w:cs="Times New Roman"/>
-          <w:b/>
-          <w:sz w:val="28"/>
-          <w:szCs w:val="28"/>
-        </w:rPr>
-        <w:t>git</w:t>
+        <w:t>з кодом:</w:t>
       </w:r>
       <w:r>
         <w:rPr>
@@ -928,19 +901,34 @@
         </w:rPr>
         <w:t xml:space="preserve"> </w:t>
       </w:r>
-      <w:r>
-        <w:rPr>
-          <w:rFonts w:ascii="Times New Roman" w:hAnsi="Times New Roman" w:cs="Times New Roman"/>
-          <w:b/>
-          <w:sz w:val="28"/>
-          <w:szCs w:val="28"/>
-          <w:lang w:val="uk-UA"/>
-        </w:rPr>
-        <w:t>з кодом:</w:t>
-      </w:r>
+      <w:hyperlink r:id="rId16" w:history="1">
+        <w:r>
+          <w:rPr>
+            <w:rStyle w:val="a7"/>
+            <w:rFonts w:ascii="Times New Roman" w:hAnsi="Times New Roman" w:cs="Times New Roman"/>
+            <w:b/>
+            <w:sz w:val="28"/>
+            <w:szCs w:val="28"/>
+            <w:lang w:val="ru-RU"/>
+          </w:rPr>
+          <w:t>https://github.com/vikusyaa/OOP-KB-221-Viktoria-Tkachyk/tree/main/lab02</w:t>
+        </w:r>
+      </w:hyperlink>
+      <w:r>
+        <w:rPr>
+          <w:rFonts w:ascii="Times New Roman" w:hAnsi="Times New Roman" w:cs="Times New Roman"/>
+          <w:b/>
+          <w:sz w:val="28"/>
+          <w:szCs w:val="28"/>
+          <w:lang w:val="ru-RU"/>
+        </w:rPr>
+        <w:t xml:space="preserve"> </w:t>
+      </w:r>
+      <w:bookmarkStart w:id="0" w:name="_GoBack"/>
+      <w:bookmarkEnd w:id="0"/>
     </w:p>
     <w:sectPr>
-      <w:headerReference w:type="default" r:id="rId16"/>
+      <w:headerReference w:type="default" r:id="rId17"/>
       <w:pgSz w:w="12240" w:h="15840"/>
       <w:pgMar w:top="1134" w:right="850" w:bottom="1134" w:left="1701" w:header="708" w:footer="708" w:gutter="0"/>
       <w:cols w:space="708"/>
@@ -1501,6 +1489,17 @@
     <w:uiPriority w:val="99"/>
     <w:rsid w:val="00436ED2"/>
   </w:style>
+  <w:style w:type="character" w:styleId="a7">
+    <w:name w:val="Hyperlink"/>
+    <w:basedOn w:val="a0"/>
+    <w:uiPriority w:val="99"/>
+    <w:unhideWhenUsed/>
+    <w:rsid w:val="00E32151"/>
+    <w:rPr>
+      <w:color w:val="0563C1" w:themeColor="hyperlink"/>
+      <w:u w:val="single"/>
+    </w:rPr>
+  </w:style>
 </w:styles>
 </file>
 

</xml_diff>